<commit_message>
limitation of monolithical architecture 1
</commit_message>
<xml_diff>
--- a/Article on Microservices.docx
+++ b/Article on Microservices.docx
@@ -289,7 +289,23 @@
           <w:sz w:val="32"/>
           <w:szCs w:val="32"/>
         </w:rPr>
-        <w:t xml:space="preserve">In early age of computer the writing of code is difficult to scientist. In 1960 the “BASIC” was develop which is general purpose programming language which is much easier than previous language. The computer software development is increase rapidly and complexities too, the scientist want to outfit the complexity of software </w:t>
+        <w:t xml:space="preserve">In early age of computer the writing of code is difficult to scientist. In 1960 the “BASIC” was develop which is general purpose programming language which is much easier than previous language. </w:t>
+      </w:r>
+      <w:r>
+        <w:rPr>
+          <w:rFonts w:ascii="Bodoni MT" w:hAnsi="Bodoni MT" w:cs="Times New Roman"/>
+          <w:sz w:val="32"/>
+          <w:szCs w:val="32"/>
+        </w:rPr>
+        <w:t>So, the</w:t>
+      </w:r>
+      <w:r>
+        <w:rPr>
+          <w:rFonts w:ascii="Bodoni MT" w:hAnsi="Bodoni MT" w:cs="Times New Roman"/>
+          <w:sz w:val="32"/>
+          <w:szCs w:val="32"/>
+        </w:rPr>
+        <w:t xml:space="preserve"> computer software development is increase rapidly and complexities too, the scientist want to outfit the complexity of software </w:t>
       </w:r>
       <w:r>
         <w:rPr>
@@ -299,6 +315,22 @@
         </w:rPr>
         <w:t xml:space="preserve">system. In 1972, </w:t>
       </w:r>
+      <w:r>
+        <w:rPr>
+          <w:rFonts w:ascii="Bodoni MT" w:hAnsi="Bodoni MT" w:cs="Times New Roman"/>
+          <w:sz w:val="32"/>
+          <w:szCs w:val="32"/>
+        </w:rPr>
+        <w:t>the</w:t>
+      </w:r>
+      <w:r>
+        <w:rPr>
+          <w:rFonts w:ascii="Bodoni MT" w:hAnsi="Bodoni MT" w:cs="Times New Roman"/>
+          <w:sz w:val="32"/>
+          <w:szCs w:val="32"/>
+        </w:rPr>
+        <w:t xml:space="preserve"> modularity concept is introduce which means decompose the huge software system into “Loosely couple and </w:t>
+      </w:r>
       <w:proofErr w:type="gramStart"/>
       <w:r>
         <w:rPr>
@@ -306,7 +338,7 @@
           <w:sz w:val="32"/>
           <w:szCs w:val="32"/>
         </w:rPr>
-        <w:t>The</w:t>
+        <w:t>Highly</w:t>
       </w:r>
       <w:proofErr w:type="gramEnd"/>
       <w:r>
@@ -315,8 +347,73 @@
           <w:sz w:val="32"/>
           <w:szCs w:val="32"/>
         </w:rPr>
-        <w:t xml:space="preserve"> modularity concept is introduce which means decompose the huge software system into “Loosely couple and Highly cohesive”.</w:t>
-      </w:r>
+        <w:t xml:space="preserve"> </w:t>
+      </w:r>
+      <w:r>
+        <w:rPr>
+          <w:rFonts w:ascii="Bodoni MT" w:hAnsi="Bodoni MT" w:cs="Times New Roman"/>
+          <w:sz w:val="32"/>
+          <w:szCs w:val="32"/>
+        </w:rPr>
+        <w:t>cohesive”. In</w:t>
+      </w:r>
+      <w:r>
+        <w:rPr>
+          <w:rFonts w:ascii="Bodoni MT" w:hAnsi="Bodoni MT" w:cs="Times New Roman"/>
+          <w:sz w:val="32"/>
+          <w:szCs w:val="32"/>
+        </w:rPr>
+        <w:t xml:space="preserve"> </w:t>
+      </w:r>
+      <w:r>
+        <w:rPr>
+          <w:rFonts w:ascii="Bodoni MT" w:hAnsi="Bodoni MT" w:cs="Times New Roman"/>
+          <w:sz w:val="32"/>
+          <w:szCs w:val="32"/>
+        </w:rPr>
+        <w:t xml:space="preserve">1990, the layer architecture developed and the layer architecture consist of Presentation layer, Business layer, Persistence layer and Database </w:t>
+      </w:r>
+      <w:r>
+        <w:rPr>
+          <w:rFonts w:ascii="Bodoni MT" w:hAnsi="Bodoni MT" w:cs="Times New Roman"/>
+          <w:sz w:val="32"/>
+          <w:szCs w:val="32"/>
+        </w:rPr>
+        <w:t>layer. In</w:t>
+      </w:r>
+      <w:r>
+        <w:rPr>
+          <w:rFonts w:ascii="Bodoni MT" w:hAnsi="Bodoni MT" w:cs="Times New Roman"/>
+          <w:sz w:val="32"/>
+          <w:szCs w:val="32"/>
+        </w:rPr>
+        <w:t xml:space="preserve"> late 2000 the </w:t>
+      </w:r>
+      <w:r>
+        <w:rPr>
+          <w:rFonts w:ascii="Bodoni MT" w:hAnsi="Bodoni MT" w:cs="Times New Roman"/>
+          <w:sz w:val="32"/>
+          <w:szCs w:val="32"/>
+        </w:rPr>
+        <w:t>rise of Internet and the companies like FACEBOOK, UBER, NETFILIX and TWITTER went with great innovated idea and want to captu</w:t>
+      </w:r>
+      <w:r>
+        <w:rPr>
+          <w:rFonts w:ascii="Bodoni MT" w:hAnsi="Bodoni MT" w:cs="Times New Roman"/>
+          <w:sz w:val="32"/>
+          <w:szCs w:val="32"/>
+        </w:rPr>
+        <w:t>re the market and scientist realized that monolithic architecture is not use further anymore.</w:t>
+      </w:r>
+    </w:p>
+    <w:p>
+      <w:pPr>
+        <w:rPr>
+          <w:rFonts w:ascii="Bodoni MT" w:hAnsi="Bodoni MT" w:cs="Times New Roman"/>
+          <w:sz w:val="32"/>
+          <w:szCs w:val="32"/>
+        </w:rPr>
+      </w:pPr>
     </w:p>
     <w:p>
       <w:pPr>
@@ -328,6 +425,24 @@
       </w:pPr>
       <w:bookmarkStart w:id="0" w:name="_GoBack"/>
       <w:bookmarkEnd w:id="0"/>
+    </w:p>
+    <w:p>
+      <w:pPr>
+        <w:rPr>
+          <w:rFonts w:ascii="Bodoni MT" w:hAnsi="Bodoni MT" w:cs="Times New Roman"/>
+          <w:sz w:val="32"/>
+          <w:szCs w:val="32"/>
+        </w:rPr>
+      </w:pPr>
+    </w:p>
+    <w:p>
+      <w:pPr>
+        <w:rPr>
+          <w:rFonts w:ascii="Bodoni MT" w:hAnsi="Bodoni MT" w:cs="Times New Roman"/>
+          <w:sz w:val="32"/>
+          <w:szCs w:val="32"/>
+        </w:rPr>
+      </w:pPr>
     </w:p>
     <w:sectPr>
       <w:pgSz w:w="12240" w:h="15840"/>

</xml_diff>

<commit_message>
limitation of monolithical architecture 2
</commit_message>
<xml_diff>
--- a/Article on Microservices.docx
+++ b/Article on Microservices.docx
@@ -408,41 +408,363 @@
     </w:p>
     <w:p>
       <w:pPr>
-        <w:rPr>
-          <w:rFonts w:ascii="Bodoni MT" w:hAnsi="Bodoni MT" w:cs="Times New Roman"/>
-          <w:sz w:val="32"/>
-          <w:szCs w:val="32"/>
-        </w:rPr>
-      </w:pPr>
-    </w:p>
-    <w:p>
-      <w:pPr>
-        <w:rPr>
-          <w:rFonts w:ascii="Bodoni MT" w:hAnsi="Bodoni MT" w:cs="Times New Roman"/>
-          <w:sz w:val="32"/>
-          <w:szCs w:val="32"/>
-        </w:rPr>
-      </w:pPr>
+        <w:jc w:val="center"/>
+        <w:rPr>
+          <w:rFonts w:ascii="Bodoni MT" w:hAnsi="Bodoni MT" w:cs="Times New Roman"/>
+          <w:sz w:val="32"/>
+          <w:szCs w:val="32"/>
+        </w:rPr>
+      </w:pPr>
+      <w:r>
+        <w:rPr>
+          <w:rFonts w:ascii="Bodoni MT" w:hAnsi="Bodoni MT" w:cs="Times New Roman"/>
+          <w:sz w:val="32"/>
+          <w:szCs w:val="32"/>
+        </w:rPr>
+        <w:t>IMITIATION OF MONOLITHICAL ARCHITECTURE</w:t>
+      </w:r>
+    </w:p>
+    <w:p>
+      <w:pPr>
+        <w:jc w:val="center"/>
+        <w:rPr>
+          <w:rFonts w:ascii="Bodoni MT" w:hAnsi="Bodoni MT" w:cs="Times New Roman"/>
+          <w:sz w:val="32"/>
+          <w:szCs w:val="32"/>
+        </w:rPr>
+      </w:pPr>
+      <w:r>
+        <w:rPr>
+          <w:rFonts w:ascii="Bodoni MT" w:hAnsi="Bodoni MT" w:cs="Times New Roman"/>
+          <w:noProof/>
+          <w:sz w:val="32"/>
+          <w:szCs w:val="32"/>
+        </w:rPr>
+        <w:drawing>
+          <wp:inline distT="0" distB="0" distL="0" distR="0">
+            <wp:extent cx="4886325" cy="2914650"/>
+            <wp:effectExtent l="0" t="0" r="9525" b="0"/>
+            <wp:docPr id="2" name="Picture 2" descr="C:\Users\Hussaini\Desktop\monolithical archietecture.jpg"/>
+            <wp:cNvGraphicFramePr>
+              <a:graphicFrameLocks xmlns:a="http://schemas.openxmlformats.org/drawingml/2006/main" noChangeAspect="1"/>
+            </wp:cNvGraphicFramePr>
+            <a:graphic xmlns:a="http://schemas.openxmlformats.org/drawingml/2006/main">
+              <a:graphicData uri="http://schemas.openxmlformats.org/drawingml/2006/picture">
+                <pic:pic xmlns:pic="http://schemas.openxmlformats.org/drawingml/2006/picture">
+                  <pic:nvPicPr>
+                    <pic:cNvPr id="0" name="Picture 2" descr="C:\Users\Hussaini\Desktop\monolithical archietecture.jpg"/>
+                    <pic:cNvPicPr>
+                      <a:picLocks noChangeAspect="1" noChangeArrowheads="1"/>
+                    </pic:cNvPicPr>
+                  </pic:nvPicPr>
+                  <pic:blipFill>
+                    <a:blip r:embed="rId6">
+                      <a:extLst>
+                        <a:ext uri="{28A0092B-C50C-407E-A947-70E740481C1C}">
+                          <a14:useLocalDpi xmlns:a14="http://schemas.microsoft.com/office/drawing/2010/main" val="0"/>
+                        </a:ext>
+                      </a:extLst>
+                    </a:blip>
+                    <a:srcRect/>
+                    <a:stretch>
+                      <a:fillRect/>
+                    </a:stretch>
+                  </pic:blipFill>
+                  <pic:spPr bwMode="auto">
+                    <a:xfrm>
+                      <a:off x="0" y="0"/>
+                      <a:ext cx="4886325" cy="2914650"/>
+                    </a:xfrm>
+                    <a:prstGeom prst="rect">
+                      <a:avLst/>
+                    </a:prstGeom>
+                    <a:noFill/>
+                    <a:ln>
+                      <a:noFill/>
+                    </a:ln>
+                  </pic:spPr>
+                </pic:pic>
+              </a:graphicData>
+            </a:graphic>
+          </wp:inline>
+        </w:drawing>
+      </w:r>
+    </w:p>
+    <w:p>
+      <w:pPr>
+        <w:rPr>
+          <w:rFonts w:ascii="Bodoni MT" w:hAnsi="Bodoni MT" w:cs="Times New Roman"/>
+          <w:sz w:val="32"/>
+          <w:szCs w:val="32"/>
+        </w:rPr>
+      </w:pPr>
+    </w:p>
+    <w:p>
+      <w:pPr>
+        <w:rPr>
+          <w:rFonts w:ascii="Bodoni MT" w:hAnsi="Bodoni MT" w:cs="Times New Roman"/>
+          <w:sz w:val="32"/>
+          <w:szCs w:val="32"/>
+        </w:rPr>
+      </w:pPr>
+      <w:r>
+        <w:rPr>
+          <w:rFonts w:ascii="Bodoni MT" w:hAnsi="Bodoni MT" w:cs="Times New Roman"/>
+          <w:sz w:val="32"/>
+          <w:szCs w:val="32"/>
+        </w:rPr>
+        <w:t>Monolithic application has single code base with multiple modules. Modules are divided as either for business features or technical features. It has single build system which build entire application and/or dependency. It also has single executable or deployable binary</w:t>
+      </w:r>
+      <w:r>
+        <w:rPr>
+          <w:rFonts w:ascii="Bodoni MT" w:hAnsi="Bodoni MT" w:cs="Times New Roman"/>
+          <w:sz w:val="32"/>
+          <w:szCs w:val="32"/>
+        </w:rPr>
+        <w:t>.</w:t>
+      </w:r>
+    </w:p>
+    <w:p>
+      <w:pPr>
+        <w:rPr>
+          <w:rFonts w:ascii="Bodoni MT" w:hAnsi="Bodoni MT" w:cs="Times New Roman"/>
+          <w:sz w:val="32"/>
+          <w:szCs w:val="32"/>
+        </w:rPr>
+      </w:pPr>
+      <w:proofErr w:type="spellStart"/>
+      <w:r>
+        <w:rPr>
+          <w:rFonts w:ascii="Bodoni MT" w:hAnsi="Bodoni MT" w:cs="Times New Roman"/>
+          <w:sz w:val="32"/>
+          <w:szCs w:val="32"/>
+        </w:rPr>
+        <w:t>Monolithical</w:t>
+      </w:r>
+      <w:proofErr w:type="spellEnd"/>
+      <w:r>
+        <w:rPr>
+          <w:rFonts w:ascii="Bodoni MT" w:hAnsi="Bodoni MT" w:cs="Times New Roman"/>
+          <w:sz w:val="32"/>
+          <w:szCs w:val="32"/>
+        </w:rPr>
+        <w:t xml:space="preserve"> Architecture enjoys in development of web base companies but we need to use different programming language for different platform which are not give by the </w:t>
+      </w:r>
+      <w:proofErr w:type="spellStart"/>
+      <w:r>
+        <w:rPr>
+          <w:rFonts w:ascii="Bodoni MT" w:hAnsi="Bodoni MT" w:cs="Times New Roman"/>
+          <w:sz w:val="32"/>
+          <w:szCs w:val="32"/>
+        </w:rPr>
+        <w:t>monolithical</w:t>
+      </w:r>
+      <w:proofErr w:type="spellEnd"/>
+      <w:r>
+        <w:rPr>
+          <w:rFonts w:ascii="Bodoni MT" w:hAnsi="Bodoni MT" w:cs="Times New Roman"/>
+          <w:sz w:val="32"/>
+          <w:szCs w:val="32"/>
+        </w:rPr>
+        <w:t xml:space="preserve"> architecture because this architecture work’s on single programming language.</w:t>
+      </w:r>
+    </w:p>
+    <w:p>
+      <w:pPr>
+        <w:rPr>
+          <w:rFonts w:ascii="Bodoni MT" w:hAnsi="Bodoni MT" w:cs="Times New Roman"/>
+          <w:sz w:val="32"/>
+          <w:szCs w:val="32"/>
+        </w:rPr>
+      </w:pPr>
+      <w:r>
+        <w:rPr>
+          <w:rFonts w:ascii="Bodoni MT" w:hAnsi="Bodoni MT" w:cs="Times New Roman"/>
+          <w:sz w:val="32"/>
+          <w:szCs w:val="32"/>
+        </w:rPr>
+        <w:t xml:space="preserve">Now a day every companies want to upgrade </w:t>
+      </w:r>
+      <w:r>
+        <w:rPr>
+          <w:rFonts w:ascii="Bodoni MT" w:hAnsi="Bodoni MT" w:cs="Times New Roman"/>
+          <w:sz w:val="32"/>
+          <w:szCs w:val="32"/>
+        </w:rPr>
+        <w:t>their</w:t>
+      </w:r>
+      <w:r>
+        <w:rPr>
+          <w:rFonts w:ascii="Bodoni MT" w:hAnsi="Bodoni MT" w:cs="Times New Roman"/>
+          <w:sz w:val="32"/>
+          <w:szCs w:val="32"/>
+        </w:rPr>
+        <w:t xml:space="preserve"> feature rapidly. Adding a new feature in </w:t>
+      </w:r>
+      <w:proofErr w:type="spellStart"/>
+      <w:r>
+        <w:rPr>
+          <w:rFonts w:ascii="Bodoni MT" w:hAnsi="Bodoni MT" w:cs="Times New Roman"/>
+          <w:sz w:val="32"/>
+          <w:szCs w:val="32"/>
+        </w:rPr>
+        <w:t>monolithical</w:t>
+      </w:r>
+      <w:proofErr w:type="spellEnd"/>
+      <w:r>
+        <w:rPr>
+          <w:rFonts w:ascii="Bodoni MT" w:hAnsi="Bodoni MT" w:cs="Times New Roman"/>
+          <w:sz w:val="32"/>
+          <w:szCs w:val="32"/>
+        </w:rPr>
+        <w:t xml:space="preserve"> architecture</w:t>
+      </w:r>
+      <w:r>
+        <w:rPr>
+          <w:rFonts w:ascii="Bodoni MT" w:hAnsi="Bodoni MT" w:cs="Times New Roman"/>
+          <w:sz w:val="32"/>
+          <w:szCs w:val="32"/>
+        </w:rPr>
+        <w:t xml:space="preserve"> is a very </w:t>
+      </w:r>
+      <w:proofErr w:type="spellStart"/>
+      <w:r>
+        <w:rPr>
+          <w:rFonts w:ascii="Bodoni MT" w:hAnsi="Bodoni MT" w:cs="Times New Roman"/>
+          <w:sz w:val="32"/>
+          <w:szCs w:val="32"/>
+        </w:rPr>
+        <w:t>huage</w:t>
+      </w:r>
+      <w:proofErr w:type="spellEnd"/>
+      <w:r>
+        <w:rPr>
+          <w:rFonts w:ascii="Bodoni MT" w:hAnsi="Bodoni MT" w:cs="Times New Roman"/>
+          <w:sz w:val="32"/>
+          <w:szCs w:val="32"/>
+        </w:rPr>
+        <w:t xml:space="preserve"> challenge for the developer’s.</w:t>
+      </w:r>
+    </w:p>
+    <w:p>
+      <w:pPr>
+        <w:rPr>
+          <w:rFonts w:ascii="Bodoni MT" w:hAnsi="Bodoni MT" w:cs="Times New Roman"/>
+          <w:sz w:val="32"/>
+          <w:szCs w:val="32"/>
+        </w:rPr>
+      </w:pPr>
+      <w:r>
+        <w:rPr>
+          <w:rFonts w:ascii="Bodoni MT" w:hAnsi="Bodoni MT" w:cs="Times New Roman"/>
+          <w:sz w:val="32"/>
+          <w:szCs w:val="32"/>
+        </w:rPr>
+        <w:t>Companies hiring more devel</w:t>
+      </w:r>
+      <w:r>
+        <w:rPr>
+          <w:rFonts w:ascii="Bodoni MT" w:hAnsi="Bodoni MT" w:cs="Times New Roman"/>
+          <w:sz w:val="32"/>
+          <w:szCs w:val="32"/>
+        </w:rPr>
+        <w:t xml:space="preserve">oper for fast development but never thing about the </w:t>
+      </w:r>
+      <w:proofErr w:type="spellStart"/>
+      <w:r>
+        <w:rPr>
+          <w:rFonts w:ascii="Bodoni MT" w:hAnsi="Bodoni MT" w:cs="Times New Roman"/>
+          <w:sz w:val="32"/>
+          <w:szCs w:val="32"/>
+        </w:rPr>
+        <w:t>monolithical</w:t>
+      </w:r>
+      <w:proofErr w:type="spellEnd"/>
+      <w:r>
+        <w:rPr>
+          <w:rFonts w:ascii="Bodoni MT" w:hAnsi="Bodoni MT" w:cs="Times New Roman"/>
+          <w:sz w:val="32"/>
+          <w:szCs w:val="32"/>
+        </w:rPr>
+        <w:t xml:space="preserve"> architecture has tightly </w:t>
+      </w:r>
+      <w:r>
+        <w:rPr>
+          <w:rFonts w:ascii="Bodoni MT" w:hAnsi="Bodoni MT" w:cs="Times New Roman"/>
+          <w:sz w:val="32"/>
+          <w:szCs w:val="32"/>
+        </w:rPr>
+        <w:t>coupled. Due</w:t>
+      </w:r>
+      <w:r>
+        <w:rPr>
+          <w:rFonts w:ascii="Bodoni MT" w:hAnsi="Bodoni MT" w:cs="Times New Roman"/>
+          <w:sz w:val="32"/>
+          <w:szCs w:val="32"/>
+        </w:rPr>
+        <w:t xml:space="preserve"> to hiring more developer we need to reduce the communication gap between them.</w:t>
+      </w:r>
+    </w:p>
+    <w:p>
+      <w:pPr>
+        <w:rPr>
+          <w:rFonts w:ascii="Bodoni MT" w:hAnsi="Bodoni MT" w:cs="Times New Roman"/>
+          <w:sz w:val="32"/>
+          <w:szCs w:val="32"/>
+        </w:rPr>
+      </w:pPr>
+      <w:r>
+        <w:rPr>
+          <w:rFonts w:ascii="Bodoni MT" w:hAnsi="Bodoni MT" w:cs="Times New Roman"/>
+          <w:sz w:val="32"/>
+          <w:szCs w:val="32"/>
+        </w:rPr>
+        <w:t xml:space="preserve">Lunch of new feature in </w:t>
+      </w:r>
+      <w:proofErr w:type="spellStart"/>
+      <w:r>
+        <w:rPr>
+          <w:rFonts w:ascii="Bodoni MT" w:hAnsi="Bodoni MT" w:cs="Times New Roman"/>
+          <w:sz w:val="32"/>
+          <w:szCs w:val="32"/>
+        </w:rPr>
+        <w:t>monolithical</w:t>
+      </w:r>
+      <w:proofErr w:type="spellEnd"/>
+      <w:r>
+        <w:rPr>
+          <w:rFonts w:ascii="Bodoni MT" w:hAnsi="Bodoni MT" w:cs="Times New Roman"/>
+          <w:sz w:val="32"/>
+          <w:szCs w:val="32"/>
+        </w:rPr>
+        <w:t xml:space="preserve"> architecture is </w:t>
+      </w:r>
+      <w:r>
+        <w:rPr>
+          <w:rFonts w:ascii="Bodoni MT" w:hAnsi="Bodoni MT" w:cs="Times New Roman"/>
+          <w:sz w:val="32"/>
+          <w:szCs w:val="32"/>
+        </w:rPr>
+        <w:t xml:space="preserve">very slow around 6 month to 2-3 year </w:t>
+      </w:r>
+      <w:r>
+        <w:rPr>
+          <w:rFonts w:ascii="Bodoni MT" w:hAnsi="Bodoni MT" w:cs="Times New Roman"/>
+          <w:sz w:val="32"/>
+          <w:szCs w:val="32"/>
+        </w:rPr>
+        <w:t>gap. Now</w:t>
+      </w:r>
       <w:bookmarkStart w:id="0" w:name="_GoBack"/>
       <w:bookmarkEnd w:id="0"/>
-    </w:p>
-    <w:p>
-      <w:pPr>
-        <w:rPr>
-          <w:rFonts w:ascii="Bodoni MT" w:hAnsi="Bodoni MT" w:cs="Times New Roman"/>
-          <w:sz w:val="32"/>
-          <w:szCs w:val="32"/>
-        </w:rPr>
-      </w:pPr>
-    </w:p>
-    <w:p>
-      <w:pPr>
-        <w:rPr>
-          <w:rFonts w:ascii="Bodoni MT" w:hAnsi="Bodoni MT" w:cs="Times New Roman"/>
-          <w:sz w:val="32"/>
-          <w:szCs w:val="32"/>
-        </w:rPr>
-      </w:pPr>
+      <w:r>
+        <w:rPr>
+          <w:rFonts w:ascii="Bodoni MT" w:hAnsi="Bodoni MT" w:cs="Times New Roman"/>
+          <w:sz w:val="32"/>
+          <w:szCs w:val="32"/>
+        </w:rPr>
+        <w:t xml:space="preserve"> companies need small release cycle to up to date there software time by time</w:t>
+      </w:r>
     </w:p>
     <w:sectPr>
       <w:pgSz w:w="12240" w:h="15840"/>

</xml_diff>

<commit_message>
limitation of monolithical architecture 3
</commit_message>
<xml_diff>
--- a/Article on Microservices.docx
+++ b/Article on Microservices.docx
@@ -737,34 +737,19 @@
           <w:sz w:val="32"/>
           <w:szCs w:val="32"/>
         </w:rPr>
-        <w:t xml:space="preserve"> architecture is </w:t>
-      </w:r>
-      <w:r>
-        <w:rPr>
-          <w:rFonts w:ascii="Bodoni MT" w:hAnsi="Bodoni MT" w:cs="Times New Roman"/>
-          <w:sz w:val="32"/>
-          <w:szCs w:val="32"/>
-        </w:rPr>
-        <w:t xml:space="preserve">very slow around 6 month to 2-3 year </w:t>
-      </w:r>
-      <w:r>
-        <w:rPr>
-          <w:rFonts w:ascii="Bodoni MT" w:hAnsi="Bodoni MT" w:cs="Times New Roman"/>
-          <w:sz w:val="32"/>
-          <w:szCs w:val="32"/>
-        </w:rPr>
-        <w:t>gap. Now</w:t>
-      </w:r>
+        <w:t xml:space="preserve"> architecture is very slow around 6 month to 2-3 year gap. Now companies need small release cycle to up to date there software time by time</w:t>
+      </w:r>
+    </w:p>
+    <w:p>
+      <w:pPr>
+        <w:rPr>
+          <w:rFonts w:ascii="Bodoni MT" w:hAnsi="Bodoni MT" w:cs="Times New Roman"/>
+          <w:sz w:val="32"/>
+          <w:szCs w:val="32"/>
+        </w:rPr>
+      </w:pPr>
       <w:bookmarkStart w:id="0" w:name="_GoBack"/>
       <w:bookmarkEnd w:id="0"/>
-      <w:r>
-        <w:rPr>
-          <w:rFonts w:ascii="Bodoni MT" w:hAnsi="Bodoni MT" w:cs="Times New Roman"/>
-          <w:sz w:val="32"/>
-          <w:szCs w:val="32"/>
-        </w:rPr>
-        <w:t xml:space="preserve"> companies need small release cycle to up to date there software time by time</w:t>
-      </w:r>
     </w:p>
     <w:sectPr>
       <w:pgSz w:w="12240" w:h="15840"/>

</xml_diff>

<commit_message>
imitiation in monolithical architecture 4
</commit_message>
<xml_diff>
--- a/Article on Microservices.docx
+++ b/Article on Microservices.docx
@@ -109,41 +109,13 @@
           <w:szCs w:val="32"/>
         </w:rPr>
       </w:pPr>
-      <w:proofErr w:type="spellStart"/>
-      <w:r>
-        <w:rPr>
-          <w:rFonts w:ascii="Bodoni MT" w:hAnsi="Bodoni MT" w:cs="Times New Roman"/>
-          <w:sz w:val="32"/>
-          <w:szCs w:val="32"/>
-        </w:rPr>
-        <w:t>Microservices</w:t>
-      </w:r>
-      <w:proofErr w:type="spellEnd"/>
-      <w:r>
-        <w:rPr>
-          <w:rFonts w:ascii="Bodoni MT" w:hAnsi="Bodoni MT" w:cs="Times New Roman"/>
-          <w:sz w:val="32"/>
-          <w:szCs w:val="32"/>
-        </w:rPr>
-        <w:t xml:space="preserve"> - also known as the </w:t>
-      </w:r>
-      <w:proofErr w:type="spellStart"/>
-      <w:r>
-        <w:rPr>
-          <w:rFonts w:ascii="Bodoni MT" w:hAnsi="Bodoni MT" w:cs="Times New Roman"/>
-          <w:sz w:val="32"/>
-          <w:szCs w:val="32"/>
-        </w:rPr>
-        <w:t>microservice</w:t>
-      </w:r>
-      <w:proofErr w:type="spellEnd"/>
-      <w:r>
-        <w:rPr>
-          <w:rFonts w:ascii="Bodoni MT" w:hAnsi="Bodoni MT" w:cs="Times New Roman"/>
-          <w:sz w:val="32"/>
-          <w:szCs w:val="32"/>
-        </w:rPr>
-        <w:t xml:space="preserve"> architecture - is an architectural style that structures an application as a collection of services that are</w:t>
+      <w:r>
+        <w:rPr>
+          <w:rFonts w:ascii="Bodoni MT" w:hAnsi="Bodoni MT" w:cs="Times New Roman"/>
+          <w:sz w:val="32"/>
+          <w:szCs w:val="32"/>
+        </w:rPr>
+        <w:t>Microservices - also known as the microservice architecture - is an architectural style that structures an application as a collection of services that are</w:t>
       </w:r>
     </w:p>
     <w:p>
@@ -265,7 +237,6 @@
       <w:pPr>
         <w:pStyle w:val="Heading2"/>
       </w:pPr>
-      <w:proofErr w:type="gramStart"/>
       <w:r>
         <w:rPr>
           <w:rStyle w:val="Strong"/>
@@ -273,7 +244,6 @@
         </w:rPr>
         <w:t>BACKGROUND :</w:t>
       </w:r>
-      <w:proofErr w:type="gramEnd"/>
     </w:p>
     <w:p>
       <w:pPr>
@@ -329,25 +299,7 @@
           <w:sz w:val="32"/>
           <w:szCs w:val="32"/>
         </w:rPr>
-        <w:t xml:space="preserve"> modularity concept is introduce which means decompose the huge software system into “Loosely couple and </w:t>
-      </w:r>
-      <w:proofErr w:type="gramStart"/>
-      <w:r>
-        <w:rPr>
-          <w:rFonts w:ascii="Bodoni MT" w:hAnsi="Bodoni MT" w:cs="Times New Roman"/>
-          <w:sz w:val="32"/>
-          <w:szCs w:val="32"/>
-        </w:rPr>
-        <w:t>Highly</w:t>
-      </w:r>
-      <w:proofErr w:type="gramEnd"/>
-      <w:r>
-        <w:rPr>
-          <w:rFonts w:ascii="Bodoni MT" w:hAnsi="Bodoni MT" w:cs="Times New Roman"/>
-          <w:sz w:val="32"/>
-          <w:szCs w:val="32"/>
-        </w:rPr>
-        <w:t xml:space="preserve"> </w:t>
+        <w:t xml:space="preserve"> modularity concept is introduce which means decompose the huge software system into “Loosely couple and Highly </w:t>
       </w:r>
       <w:r>
         <w:rPr>
@@ -532,41 +484,13 @@
           <w:szCs w:val="32"/>
         </w:rPr>
       </w:pPr>
-      <w:proofErr w:type="spellStart"/>
-      <w:r>
-        <w:rPr>
-          <w:rFonts w:ascii="Bodoni MT" w:hAnsi="Bodoni MT" w:cs="Times New Roman"/>
-          <w:sz w:val="32"/>
-          <w:szCs w:val="32"/>
-        </w:rPr>
-        <w:t>Monolithical</w:t>
-      </w:r>
-      <w:proofErr w:type="spellEnd"/>
-      <w:r>
-        <w:rPr>
-          <w:rFonts w:ascii="Bodoni MT" w:hAnsi="Bodoni MT" w:cs="Times New Roman"/>
-          <w:sz w:val="32"/>
-          <w:szCs w:val="32"/>
-        </w:rPr>
-        <w:t xml:space="preserve"> Architecture enjoys in development of web base companies but we need to use different programming language for different platform which are not give by the </w:t>
-      </w:r>
-      <w:proofErr w:type="spellStart"/>
-      <w:r>
-        <w:rPr>
-          <w:rFonts w:ascii="Bodoni MT" w:hAnsi="Bodoni MT" w:cs="Times New Roman"/>
-          <w:sz w:val="32"/>
-          <w:szCs w:val="32"/>
-        </w:rPr>
-        <w:t>monolithical</w:t>
-      </w:r>
-      <w:proofErr w:type="spellEnd"/>
-      <w:r>
-        <w:rPr>
-          <w:rFonts w:ascii="Bodoni MT" w:hAnsi="Bodoni MT" w:cs="Times New Roman"/>
-          <w:sz w:val="32"/>
-          <w:szCs w:val="32"/>
-        </w:rPr>
-        <w:t xml:space="preserve"> architecture because this architecture work’s on single programming language.</w:t>
+      <w:r>
+        <w:rPr>
+          <w:rFonts w:ascii="Bodoni MT" w:hAnsi="Bodoni MT" w:cs="Times New Roman"/>
+          <w:sz w:val="32"/>
+          <w:szCs w:val="32"/>
+        </w:rPr>
+        <w:t>Monolithical Architecture enjoys in development of web base companies but we need to use different programming language for different platform which are not give by the monolithical architecture because this architecture work’s on single programming language.</w:t>
       </w:r>
     </w:p>
     <w:p>
@@ -599,25 +523,7 @@
           <w:sz w:val="32"/>
           <w:szCs w:val="32"/>
         </w:rPr>
-        <w:t xml:space="preserve"> feature rapidly. Adding a new feature in </w:t>
-      </w:r>
-      <w:proofErr w:type="spellStart"/>
-      <w:r>
-        <w:rPr>
-          <w:rFonts w:ascii="Bodoni MT" w:hAnsi="Bodoni MT" w:cs="Times New Roman"/>
-          <w:sz w:val="32"/>
-          <w:szCs w:val="32"/>
-        </w:rPr>
-        <w:t>monolithical</w:t>
-      </w:r>
-      <w:proofErr w:type="spellEnd"/>
-      <w:r>
-        <w:rPr>
-          <w:rFonts w:ascii="Bodoni MT" w:hAnsi="Bodoni MT" w:cs="Times New Roman"/>
-          <w:sz w:val="32"/>
-          <w:szCs w:val="32"/>
-        </w:rPr>
-        <w:t xml:space="preserve"> architecture</w:t>
+        <w:t xml:space="preserve"> feature rapidly. Adding a new feature in monolithical architecture</w:t>
       </w:r>
       <w:r>
         <w:rPr>
@@ -627,16 +533,14 @@
         </w:rPr>
         <w:t xml:space="preserve"> is a very </w:t>
       </w:r>
-      <w:proofErr w:type="spellStart"/>
-      <w:r>
-        <w:rPr>
-          <w:rFonts w:ascii="Bodoni MT" w:hAnsi="Bodoni MT" w:cs="Times New Roman"/>
-          <w:sz w:val="32"/>
-          <w:szCs w:val="32"/>
-        </w:rPr>
-        <w:t>huage</w:t>
-      </w:r>
-      <w:proofErr w:type="spellEnd"/>
+      <w:r>
+        <w:rPr>
+          <w:rFonts w:ascii="Bodoni MT" w:hAnsi="Bodoni MT" w:cs="Times New Roman"/>
+          <w:sz w:val="32"/>
+          <w:szCs w:val="32"/>
+        </w:rPr>
+        <w:t>huge</w:t>
+      </w:r>
       <w:r>
         <w:rPr>
           <w:rFonts w:ascii="Bodoni MT" w:hAnsi="Bodoni MT" w:cs="Times New Roman"/>
@@ -668,25 +572,7 @@
           <w:sz w:val="32"/>
           <w:szCs w:val="32"/>
         </w:rPr>
-        <w:t xml:space="preserve">oper for fast development but never thing about the </w:t>
-      </w:r>
-      <w:proofErr w:type="spellStart"/>
-      <w:r>
-        <w:rPr>
-          <w:rFonts w:ascii="Bodoni MT" w:hAnsi="Bodoni MT" w:cs="Times New Roman"/>
-          <w:sz w:val="32"/>
-          <w:szCs w:val="32"/>
-        </w:rPr>
-        <w:t>monolithical</w:t>
-      </w:r>
-      <w:proofErr w:type="spellEnd"/>
-      <w:r>
-        <w:rPr>
-          <w:rFonts w:ascii="Bodoni MT" w:hAnsi="Bodoni MT" w:cs="Times New Roman"/>
-          <w:sz w:val="32"/>
-          <w:szCs w:val="32"/>
-        </w:rPr>
-        <w:t xml:space="preserve"> architecture has tightly </w:t>
+        <w:t xml:space="preserve">oper for fast development but never thing about the monolithical architecture has tightly </w:t>
       </w:r>
       <w:r>
         <w:rPr>
@@ -719,25 +605,24 @@
           <w:sz w:val="32"/>
           <w:szCs w:val="32"/>
         </w:rPr>
-        <w:t xml:space="preserve">Lunch of new feature in </w:t>
-      </w:r>
-      <w:proofErr w:type="spellStart"/>
-      <w:r>
-        <w:rPr>
-          <w:rFonts w:ascii="Bodoni MT" w:hAnsi="Bodoni MT" w:cs="Times New Roman"/>
-          <w:sz w:val="32"/>
-          <w:szCs w:val="32"/>
-        </w:rPr>
-        <w:t>monolithical</w:t>
-      </w:r>
-      <w:proofErr w:type="spellEnd"/>
-      <w:r>
-        <w:rPr>
-          <w:rFonts w:ascii="Bodoni MT" w:hAnsi="Bodoni MT" w:cs="Times New Roman"/>
-          <w:sz w:val="32"/>
-          <w:szCs w:val="32"/>
-        </w:rPr>
-        <w:t xml:space="preserve"> architecture is very slow around 6 month to 2-3 year gap. Now companies need small release cycle to up to date there software time by time</w:t>
+        <w:t>Lunch of new feature in monolithical architecture is very slow around 6 month to 2-3 year gap. Now companies need small release cycle to up to date there software time by time</w:t>
+      </w:r>
+    </w:p>
+    <w:p>
+      <w:pPr>
+        <w:rPr>
+          <w:rFonts w:ascii="Bodoni MT" w:hAnsi="Bodoni MT" w:cs="Times New Roman"/>
+          <w:sz w:val="32"/>
+          <w:szCs w:val="32"/>
+        </w:rPr>
+      </w:pPr>
+      <w:r>
+        <w:rPr>
+          <w:rFonts w:ascii="Bodoni MT" w:hAnsi="Bodoni MT" w:cs="Times New Roman"/>
+          <w:sz w:val="32"/>
+          <w:szCs w:val="32"/>
+        </w:rPr>
+        <w:t>Modularization in monolithic architecture are tightly couple instead of “Loosely Coupled and Highly Cohesive”. Which effect the Modernization in application and make expensive and time consuming to upgrade the application.</w:t>
       </w:r>
     </w:p>
     <w:p>
@@ -750,6 +635,24 @@
       </w:pPr>
       <w:bookmarkStart w:id="0" w:name="_GoBack"/>
       <w:bookmarkEnd w:id="0"/>
+    </w:p>
+    <w:p>
+      <w:pPr>
+        <w:rPr>
+          <w:rFonts w:ascii="Bodoni MT" w:hAnsi="Bodoni MT" w:cs="Times New Roman"/>
+          <w:sz w:val="32"/>
+          <w:szCs w:val="32"/>
+        </w:rPr>
+      </w:pPr>
+    </w:p>
+    <w:p>
+      <w:pPr>
+        <w:rPr>
+          <w:rFonts w:ascii="Bodoni MT" w:hAnsi="Bodoni MT" w:cs="Times New Roman"/>
+          <w:sz w:val="32"/>
+          <w:szCs w:val="32"/>
+        </w:rPr>
+      </w:pPr>
     </w:p>
     <w:sectPr>
       <w:pgSz w:w="12240" w:h="15840"/>

</xml_diff>